<commit_message>
Actualizacion CV en español, quitando direccion y actualizando edad
</commit_message>
<xml_diff>
--- a/CV 24-03-2021.docx
+++ b/CV 24-03-2021.docx
@@ -450,7 +450,27 @@
                                 <w:sz w:val="18"/>
                                 <w:szCs w:val="18"/>
                               </w:rPr>
-                              <w:t xml:space="preserve"> 19 años me encuentro inter</w:t>
+                              <w:t xml:space="preserve"> </w:t>
+                            </w:r>
+                            <w:r>
+                              <w:rPr>
+                                <w:rFonts w:cs="Calibri"/>
+                                <w:bCs/>
+                                <w:color w:val="262626"/>
+                                <w:sz w:val="18"/>
+                                <w:szCs w:val="18"/>
+                              </w:rPr>
+                              <w:t>20</w:t>
+                            </w:r>
+                            <w:r>
+                              <w:rPr>
+                                <w:rFonts w:cs="Calibri"/>
+                                <w:bCs/>
+                                <w:color w:val="262626"/>
+                                <w:sz w:val="18"/>
+                                <w:szCs w:val="18"/>
+                              </w:rPr>
+                              <w:t xml:space="preserve"> años me encuentro inter</w:t>
                             </w:r>
                             <w:r>
                               <w:rPr>
@@ -648,7 +668,27 @@
                           <w:sz w:val="18"/>
                           <w:szCs w:val="18"/>
                         </w:rPr>
-                        <w:t xml:space="preserve"> 19 años me encuentro inter</w:t>
+                        <w:t xml:space="preserve"> </w:t>
+                      </w:r>
+                      <w:r>
+                        <w:rPr>
+                          <w:rFonts w:cs="Calibri"/>
+                          <w:bCs/>
+                          <w:color w:val="262626"/>
+                          <w:sz w:val="18"/>
+                          <w:szCs w:val="18"/>
+                        </w:rPr>
+                        <w:t>20</w:t>
+                      </w:r>
+                      <w:r>
+                        <w:rPr>
+                          <w:rFonts w:cs="Calibri"/>
+                          <w:bCs/>
+                          <w:color w:val="262626"/>
+                          <w:sz w:val="18"/>
+                          <w:szCs w:val="18"/>
+                        </w:rPr>
+                        <w:t xml:space="preserve"> años me encuentro inter</w:t>
                       </w:r>
                       <w:r>
                         <w:rPr>
@@ -1526,19 +1566,7 @@
                           <w:sz w:val="20"/>
                           <w:szCs w:val="20"/>
                         </w:rPr>
-                        <w:t xml:space="preserve">             </w:t>
-                      </w:r>
-                      <w:proofErr w:type="gramStart"/>
-                      <w:r>
-                        <w:rPr>
-                          <w:rFonts w:ascii="Bahnschrift SemiBold Condensed" w:hAnsi="Bahnschrift SemiBold Condensed" w:cs="Aller"/>
-                          <w:b/>
-                          <w:bCs/>
-                          <w:color w:val="262626"/>
-                          <w:sz w:val="20"/>
-                          <w:szCs w:val="20"/>
-                        </w:rPr>
-                        <w:t xml:space="preserve">   </w:t>
+                        <w:t xml:space="preserve">                </w:t>
                       </w:r>
                       <w:r>
                         <w:rPr>
@@ -1549,19 +1577,7 @@
                           <w:sz w:val="18"/>
                           <w:szCs w:val="18"/>
                         </w:rPr>
-                        <w:t>(</w:t>
-                      </w:r>
-                      <w:proofErr w:type="gramEnd"/>
-                      <w:r>
-                        <w:rPr>
-                          <w:rFonts w:ascii="Bahnschrift SemiBold Condensed" w:hAnsi="Bahnschrift SemiBold Condensed" w:cs="Aller"/>
-                          <w:b/>
-                          <w:bCs/>
-                          <w:color w:val="262626"/>
-                          <w:sz w:val="18"/>
-                          <w:szCs w:val="18"/>
-                        </w:rPr>
-                        <w:t>2018-Actualidad)</w:t>
+                        <w:t>(2018-Actualidad)</w:t>
                       </w:r>
                     </w:p>
                   </w:txbxContent>
@@ -4368,29 +4384,7 @@
                                 <w:sz w:val="18"/>
                                 <w:szCs w:val="18"/>
                               </w:rPr>
-                              <w:t xml:space="preserve"> </w:t>
-                            </w:r>
-                            <w:proofErr w:type="spellStart"/>
-                            <w:r>
-                              <w:rPr>
-                                <w:rFonts w:cs="Calibri"/>
-                                <w:bCs/>
-                                <w:color w:val="262626"/>
-                                <w:sz w:val="18"/>
-                                <w:szCs w:val="18"/>
-                              </w:rPr>
-                              <w:t>Maziel</w:t>
-                            </w:r>
-                            <w:proofErr w:type="spellEnd"/>
-                            <w:r>
-                              <w:rPr>
-                                <w:rFonts w:cs="Calibri"/>
-                                <w:bCs/>
-                                <w:color w:val="262626"/>
-                                <w:sz w:val="18"/>
-                                <w:szCs w:val="18"/>
-                              </w:rPr>
-                              <w:t xml:space="preserve"> – RR.HH.</w:t>
+                              <w:t xml:space="preserve"> Maziel – RR.HH.</w:t>
                             </w:r>
                             <w:r>
                               <w:rPr>
@@ -4656,29 +4650,7 @@
                           <w:sz w:val="18"/>
                           <w:szCs w:val="18"/>
                         </w:rPr>
-                        <w:t xml:space="preserve"> </w:t>
-                      </w:r>
-                      <w:proofErr w:type="spellStart"/>
-                      <w:r>
-                        <w:rPr>
-                          <w:rFonts w:cs="Calibri"/>
-                          <w:bCs/>
-                          <w:color w:val="262626"/>
-                          <w:sz w:val="18"/>
-                          <w:szCs w:val="18"/>
-                        </w:rPr>
-                        <w:t>Maziel</w:t>
-                      </w:r>
-                      <w:proofErr w:type="spellEnd"/>
-                      <w:r>
-                        <w:rPr>
-                          <w:rFonts w:cs="Calibri"/>
-                          <w:bCs/>
-                          <w:color w:val="262626"/>
-                          <w:sz w:val="18"/>
-                          <w:szCs w:val="18"/>
-                        </w:rPr>
-                        <w:t xml:space="preserve"> – RR.HH.</w:t>
+                        <w:t xml:space="preserve"> Maziel – RR.HH.</w:t>
                       </w:r>
                       <w:r>
                         <w:rPr>
@@ -5004,6 +4976,126 @@
       <w:pPr>
         <w:spacing w:after="0" w:line="240" w:lineRule="auto"/>
       </w:pPr>
+      <w:r>
+        <w:rPr>
+          <w:noProof/>
+          <w:lang w:eastAsia="es-AR"/>
+        </w:rPr>
+        <mc:AlternateContent>
+          <mc:Choice Requires="wps">
+            <w:drawing>
+              <wp:anchor distT="0" distB="0" distL="0" distR="0" simplePos="0" relativeHeight="251751936" behindDoc="0" locked="0" layoutInCell="1" allowOverlap="1" wp14:anchorId="1FB9D6A7" wp14:editId="2F946DD4">
+                <wp:simplePos x="0" y="0"/>
+                <wp:positionH relativeFrom="column">
+                  <wp:posOffset>466725</wp:posOffset>
+                </wp:positionH>
+                <wp:positionV relativeFrom="paragraph">
+                  <wp:posOffset>457835</wp:posOffset>
+                </wp:positionV>
+                <wp:extent cx="1549400" cy="257175"/>
+                <wp:effectExtent l="0" t="0" r="0" b="9525"/>
+                <wp:wrapNone/>
+                <wp:docPr id="66" name="Marco37"/>
+                <wp:cNvGraphicFramePr/>
+                <a:graphic xmlns:a="http://schemas.openxmlformats.org/drawingml/2006/main">
+                  <a:graphicData uri="http://schemas.microsoft.com/office/word/2010/wordprocessingShape">
+                    <wps:wsp>
+                      <wps:cNvSpPr/>
+                      <wps:spPr>
+                        <a:xfrm>
+                          <a:off x="0" y="0"/>
+                          <a:ext cx="1549400" cy="257175"/>
+                        </a:xfrm>
+                        <a:prstGeom prst="rect">
+                          <a:avLst/>
+                        </a:prstGeom>
+                        <a:noFill/>
+                        <a:ln>
+                          <a:noFill/>
+                        </a:ln>
+                      </wps:spPr>
+                      <wps:style>
+                        <a:lnRef idx="0">
+                          <a:scrgbClr r="0" g="0" b="0"/>
+                        </a:lnRef>
+                        <a:fillRef idx="0">
+                          <a:scrgbClr r="0" g="0" b="0"/>
+                        </a:fillRef>
+                        <a:effectRef idx="0">
+                          <a:scrgbClr r="0" g="0" b="0"/>
+                        </a:effectRef>
+                        <a:fontRef idx="minor"/>
+                      </wps:style>
+                      <wps:txbx>
+                        <w:txbxContent>
+                          <w:p>
+                            <w:pPr>
+                              <w:pStyle w:val="Contenidodelmarco"/>
+                              <w:spacing w:line="295" w:lineRule="auto"/>
+                              <w:rPr>
+                                <w:sz w:val="20"/>
+                                <w:szCs w:val="20"/>
+                              </w:rPr>
+                            </w:pPr>
+                            <w:r>
+                              <w:rPr>
+                                <w:rFonts w:ascii="Bahnschrift SemiBold" w:hAnsi="Bahnschrift SemiBold" w:cs="Calibri"/>
+                                <w:bCs/>
+                                <w:color w:val="262626"/>
+                                <w:sz w:val="20"/>
+                                <w:szCs w:val="20"/>
+                              </w:rPr>
+                              <w:t>Temperley</w:t>
+                            </w:r>
+                          </w:p>
+                          <w:p/>
+                        </w:txbxContent>
+                      </wps:txbx>
+                      <wps:bodyPr>
+                        <a:noAutofit/>
+                      </wps:bodyPr>
+                    </wps:wsp>
+                  </a:graphicData>
+                </a:graphic>
+                <wp14:sizeRelV relativeFrom="margin">
+                  <wp14:pctHeight>0</wp14:pctHeight>
+                </wp14:sizeRelV>
+              </wp:anchor>
+            </w:drawing>
+          </mc:Choice>
+          <mc:Fallback>
+            <w:pict>
+              <v:rect w14:anchorId="1FB9D6A7" id="Marco37" o:spid="_x0000_s1047" style="position:absolute;margin-left:36.75pt;margin-top:36.05pt;width:122pt;height:20.25pt;z-index:251751936;visibility:visible;mso-wrap-style:square;mso-height-percent:0;mso-wrap-distance-left:0;mso-wrap-distance-top:0;mso-wrap-distance-right:0;mso-wrap-distance-bottom:0;mso-position-horizontal:absolute;mso-position-horizontal-relative:text;mso-position-vertical:absolute;mso-position-vertical-relative:text;mso-height-percent:0;mso-height-relative:margin;v-text-anchor:top" o:gfxdata="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" filled="f" stroked="f">
+                <v:textbox>
+                  <w:txbxContent>
+                    <w:p>
+                      <w:pPr>
+                        <w:pStyle w:val="Contenidodelmarco"/>
+                        <w:spacing w:line="295" w:lineRule="auto"/>
+                        <w:rPr>
+                          <w:sz w:val="20"/>
+                          <w:szCs w:val="20"/>
+                        </w:rPr>
+                      </w:pPr>
+                      <w:r>
+                        <w:rPr>
+                          <w:rFonts w:ascii="Bahnschrift SemiBold" w:hAnsi="Bahnschrift SemiBold" w:cs="Calibri"/>
+                          <w:bCs/>
+                          <w:color w:val="262626"/>
+                          <w:sz w:val="20"/>
+                          <w:szCs w:val="20"/>
+                        </w:rPr>
+                        <w:t>Temperley</w:t>
+                      </w:r>
+                    </w:p>
+                    <w:p/>
+                  </w:txbxContent>
+                </v:textbox>
+              </v:rect>
+            </w:pict>
+          </mc:Fallback>
+        </mc:AlternateContent>
+      </w:r>
       <w:r>
         <w:rPr>
           <w:noProof/>
@@ -6039,7 +6131,6 @@
                           <w:szCs w:val="20"/>
                         </w:rPr>
                       </w:pPr>
-                      <w:proofErr w:type="spellStart"/>
                       <w:r>
                         <w:rPr>
                           <w:rFonts w:asciiTheme="minorHAnsi" w:hAnsiTheme="minorHAnsi" w:cstheme="minorHAnsi"/>
@@ -6051,7 +6142,6 @@
                         </w:rPr>
                         <w:t>Nativo</w:t>
                       </w:r>
-                      <w:proofErr w:type="spellEnd"/>
                     </w:p>
                   </w:txbxContent>
                 </v:textbox>
@@ -6728,19 +6818,7 @@
                           <w:sz w:val="20"/>
                           <w:szCs w:val="20"/>
                         </w:rPr>
-                        <w:t xml:space="preserve">Tecnicatura Superior en Programación           </w:t>
-                      </w:r>
-                      <w:proofErr w:type="gramStart"/>
-                      <w:r>
-                        <w:rPr>
-                          <w:rFonts w:ascii="Bahnschrift SemiBold" w:hAnsi="Bahnschrift SemiBold" w:cs="Aller"/>
-                          <w:b/>
-                          <w:bCs/>
-                          <w:color w:val="0D0D0D"/>
-                          <w:sz w:val="20"/>
-                          <w:szCs w:val="20"/>
-                        </w:rPr>
-                        <w:t xml:space="preserve">   </w:t>
+                        <w:t xml:space="preserve">Tecnicatura Superior en Programación              </w:t>
                       </w:r>
                       <w:r>
                         <w:rPr>
@@ -6751,19 +6829,7 @@
                           <w:sz w:val="18"/>
                           <w:szCs w:val="18"/>
                         </w:rPr>
-                        <w:t>(</w:t>
-                      </w:r>
-                      <w:proofErr w:type="gramEnd"/>
-                      <w:r>
-                        <w:rPr>
-                          <w:rFonts w:ascii="Bahnschrift SemiBold Condensed" w:hAnsi="Bahnschrift SemiBold Condensed" w:cs="Aller"/>
-                          <w:b/>
-                          <w:bCs/>
-                          <w:color w:val="262626"/>
-                          <w:sz w:val="18"/>
-                          <w:szCs w:val="18"/>
-                        </w:rPr>
-                        <w:t>2020</w:t>
+                        <w:t>(2020</w:t>
                       </w:r>
                       <w:r>
                         <w:rPr>
@@ -7006,51 +7072,7 @@
                           <w:sz w:val="18"/>
                           <w:szCs w:val="18"/>
                         </w:rPr>
-                        <w:t xml:space="preserve">, ya que entendí que sería la más adecuada en </w:t>
-                      </w:r>
-                      <w:proofErr w:type="spellStart"/>
-                      <w:r>
-                        <w:rPr>
-                          <w:rFonts w:cs="Calibri"/>
-                          <w:bCs/>
-                          <w:color w:val="262626"/>
-                          <w:sz w:val="18"/>
-                          <w:szCs w:val="18"/>
-                        </w:rPr>
-                        <w:t>pos</w:t>
-                      </w:r>
-                      <w:proofErr w:type="spellEnd"/>
-                      <w:r>
-                        <w:rPr>
-                          <w:rFonts w:cs="Calibri"/>
-                          <w:bCs/>
-                          <w:color w:val="262626"/>
-                          <w:sz w:val="18"/>
-                          <w:szCs w:val="18"/>
-                        </w:rPr>
-                        <w:t xml:space="preserve"> de los puestos de trabajo a los que quiero aplicar, y a cada día </w:t>
-                      </w:r>
-                      <w:proofErr w:type="gramStart"/>
-                      <w:r>
-                        <w:rPr>
-                          <w:rFonts w:cs="Calibri"/>
-                          <w:bCs/>
-                          <w:color w:val="262626"/>
-                          <w:sz w:val="18"/>
-                          <w:szCs w:val="18"/>
-                        </w:rPr>
-                        <w:t>la encuentro más interesante aun</w:t>
-                      </w:r>
-                      <w:proofErr w:type="gramEnd"/>
-                      <w:r>
-                        <w:rPr>
-                          <w:rFonts w:cs="Calibri"/>
-                          <w:bCs/>
-                          <w:color w:val="262626"/>
-                          <w:sz w:val="18"/>
-                          <w:szCs w:val="18"/>
-                        </w:rPr>
-                        <w:t xml:space="preserve">, aunque nada fácil.  </w:t>
+                        <w:t xml:space="preserve">, ya que entendí que sería la más adecuada en pos de los puestos de trabajo a los que quiero aplicar, y a cada día la encuentro más interesante aun, aunque nada fácil.  </w:t>
                       </w:r>
                     </w:p>
                     <w:p>
@@ -8073,7 +8095,7 @@
         <mc:AlternateContent>
           <mc:Choice Requires="wps">
             <w:drawing>
-              <wp:anchor distT="0" distB="0" distL="0" distR="0" simplePos="0" relativeHeight="251473408" behindDoc="0" locked="0" layoutInCell="1" allowOverlap="1" wp14:anchorId="37530C47" wp14:editId="080AC1CF">
+              <wp:anchor distT="0" distB="0" distL="0" distR="0" simplePos="0" relativeHeight="251473408" behindDoc="0" locked="0" layoutInCell="1" allowOverlap="1" wp14:anchorId="37530C47" wp14:editId="2D5B09CA">
                 <wp:simplePos x="0" y="0"/>
                 <wp:positionH relativeFrom="column">
                   <wp:posOffset>-288290</wp:posOffset>
@@ -8146,7 +8168,7 @@
           </mc:Choice>
           <mc:Fallback>
             <w:pict>
-              <v:rect w14:anchorId="37530C47" id="_x0000_s1064" style="position:absolute;margin-left:-22.7pt;margin-top:463.6pt;width:74.4pt;height:19pt;z-index:251473408;visibility:visible;mso-wrap-style:square;mso-wrap-distance-left:0;mso-wrap-distance-top:0;mso-wrap-distance-right:0;mso-wrap-distance-bottom:0;mso-position-horizontal:absolute;mso-position-horizontal-relative:text;mso-position-vertical:absolute;mso-position-vertical-relative:page;v-text-anchor:top" o:gfxdata="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" filled="f" stroked="f">
+              <v:rect w14:anchorId="37530C47" id="_x0000_s1065" style="position:absolute;margin-left:-22.7pt;margin-top:463.6pt;width:74.4pt;height:19pt;z-index:251473408;visibility:visible;mso-wrap-style:square;mso-wrap-distance-left:0;mso-wrap-distance-top:0;mso-wrap-distance-right:0;mso-wrap-distance-bottom:0;mso-position-horizontal:absolute;mso-position-horizontal-relative:text;mso-position-vertical:absolute;mso-position-vertical-relative:page;v-text-anchor:top" o:gfxdata="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" filled="f" stroked="f">
                 <v:textbox>
                   <w:txbxContent>
                     <w:p>
@@ -8168,118 +8190,6 @@
                   </w:txbxContent>
                 </v:textbox>
                 <w10:wrap anchory="page"/>
-              </v:rect>
-            </w:pict>
-          </mc:Fallback>
-        </mc:AlternateContent>
-      </w:r>
-      <w:r>
-        <w:rPr>
-          <w:noProof/>
-          <w:lang w:eastAsia="es-AR"/>
-        </w:rPr>
-        <mc:AlternateContent>
-          <mc:Choice Requires="wps">
-            <w:drawing>
-              <wp:anchor distT="0" distB="0" distL="0" distR="0" simplePos="0" relativeHeight="251751936" behindDoc="0" locked="0" layoutInCell="1" allowOverlap="1" wp14:anchorId="1FB9D6A7" wp14:editId="376C7DD7">
-                <wp:simplePos x="0" y="0"/>
-                <wp:positionH relativeFrom="column">
-                  <wp:posOffset>468630</wp:posOffset>
-                </wp:positionH>
-                <wp:positionV relativeFrom="paragraph">
-                  <wp:posOffset>458470</wp:posOffset>
-                </wp:positionV>
-                <wp:extent cx="1549400" cy="428625"/>
-                <wp:effectExtent l="0" t="0" r="0" b="9525"/>
-                <wp:wrapNone/>
-                <wp:docPr id="66" name="Marco37"/>
-                <wp:cNvGraphicFramePr/>
-                <a:graphic xmlns:a="http://schemas.openxmlformats.org/drawingml/2006/main">
-                  <a:graphicData uri="http://schemas.microsoft.com/office/word/2010/wordprocessingShape">
-                    <wps:wsp>
-                      <wps:cNvSpPr/>
-                      <wps:spPr>
-                        <a:xfrm>
-                          <a:off x="0" y="0"/>
-                          <a:ext cx="1549400" cy="428625"/>
-                        </a:xfrm>
-                        <a:prstGeom prst="rect">
-                          <a:avLst/>
-                        </a:prstGeom>
-                        <a:noFill/>
-                        <a:ln>
-                          <a:noFill/>
-                        </a:ln>
-                      </wps:spPr>
-                      <wps:style>
-                        <a:lnRef idx="0">
-                          <a:scrgbClr r="0" g="0" b="0"/>
-                        </a:lnRef>
-                        <a:fillRef idx="0">
-                          <a:scrgbClr r="0" g="0" b="0"/>
-                        </a:fillRef>
-                        <a:effectRef idx="0">
-                          <a:scrgbClr r="0" g="0" b="0"/>
-                        </a:effectRef>
-                        <a:fontRef idx="minor"/>
-                      </wps:style>
-                      <wps:txbx>
-                        <w:txbxContent>
-                          <w:p>
-                            <w:pPr>
-                              <w:pStyle w:val="Contenidodelmarco"/>
-                              <w:spacing w:line="295" w:lineRule="auto"/>
-                            </w:pPr>
-                            <w:r>
-                              <w:rPr>
-                                <w:rFonts w:ascii="Bahnschrift SemiBold" w:hAnsi="Bahnschrift SemiBold" w:cs="Calibri"/>
-                                <w:bCs/>
-                                <w:color w:val="262626"/>
-                                <w:sz w:val="18"/>
-                                <w:szCs w:val="18"/>
-                              </w:rPr>
-                              <w:t>Blanco Encalada 1360, Temperley</w:t>
-                            </w:r>
-                          </w:p>
-                          <w:p/>
-                        </w:txbxContent>
-                      </wps:txbx>
-                      <wps:bodyPr>
-                        <a:noAutofit/>
-                      </wps:bodyPr>
-                    </wps:wsp>
-                  </a:graphicData>
-                </a:graphic>
-                <wp14:sizeRelV relativeFrom="margin">
-                  <wp14:pctHeight>0</wp14:pctHeight>
-                </wp14:sizeRelV>
-              </wp:anchor>
-            </w:drawing>
-          </mc:Choice>
-          <mc:Fallback>
-            <w:pict>
-              <v:rect w14:anchorId="1FB9D6A7" id="Marco37" o:spid="_x0000_s1065" style="position:absolute;margin-left:36.9pt;margin-top:36.1pt;width:122pt;height:33.75pt;z-index:251751936;visibility:visible;mso-wrap-style:square;mso-height-percent:0;mso-wrap-distance-left:0;mso-wrap-distance-top:0;mso-wrap-distance-right:0;mso-wrap-distance-bottom:0;mso-position-horizontal:absolute;mso-position-horizontal-relative:text;mso-position-vertical:absolute;mso-position-vertical-relative:text;mso-height-percent:0;mso-height-relative:margin;v-text-anchor:top" o:gfxdata="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" filled="f" stroked="f">
-                <v:textbox>
-                  <w:txbxContent>
-                    <w:p>
-                      <w:pPr>
-                        <w:pStyle w:val="Contenidodelmarco"/>
-                        <w:spacing w:line="295" w:lineRule="auto"/>
-                      </w:pPr>
-                      <w:r>
-                        <w:rPr>
-                          <w:rFonts w:ascii="Bahnschrift SemiBold" w:hAnsi="Bahnschrift SemiBold" w:cs="Calibri"/>
-                          <w:bCs/>
-                          <w:color w:val="262626"/>
-                          <w:sz w:val="18"/>
-                          <w:szCs w:val="18"/>
-                        </w:rPr>
-                        <w:t>Blanco Encalada 1360, Temperley</w:t>
-                      </w:r>
-                    </w:p>
-                    <w:p/>
-                  </w:txbxContent>
-                </v:textbox>
               </v:rect>
             </w:pict>
           </mc:Fallback>
@@ -8576,29 +8486,7 @@
                           <w:sz w:val="18"/>
                           <w:szCs w:val="18"/>
                         </w:rPr>
-                        <w:t>Estudie en un ámbito técnico/lógico desde 2012 en el Instituto Tecnológico San Bonifacio o “</w:t>
-                      </w:r>
-                      <w:proofErr w:type="spellStart"/>
-                      <w:r>
-                        <w:rPr>
-                          <w:rFonts w:cs="Calibri"/>
-                          <w:bCs/>
-                          <w:color w:val="262626"/>
-                          <w:sz w:val="18"/>
-                          <w:szCs w:val="18"/>
-                        </w:rPr>
-                        <w:t>Sanbo</w:t>
-                      </w:r>
-                      <w:proofErr w:type="spellEnd"/>
-                      <w:r>
-                        <w:rPr>
-                          <w:rFonts w:cs="Calibri"/>
-                          <w:bCs/>
-                          <w:color w:val="262626"/>
-                          <w:sz w:val="18"/>
-                          <w:szCs w:val="18"/>
-                        </w:rPr>
-                        <w:t>”, en donde se me inculcaron tanto saberes como valores y más que nada me guiaron a formar una manera lógica de pensar, la cual, sumada al conocimiento, me ayuda a superar los problemas cotidianos viéndolos desde un ángulo mucho más metódico y eficaz. También me permitió forjar las mejores amistades que conllevo hoy en día</w:t>
+                        <w:t>Estudie en un ámbito técnico/lógico desde 2012 en el Instituto Tecnológico San Bonifacio o “Sanbo”, en donde se me inculcaron tanto saberes como valores y más que nada me guiaron a formar una manera lógica de pensar, la cual, sumada al conocimiento, me ayuda a superar los problemas cotidianos viéndolos desde un ángulo mucho más metódico y eficaz. También me permitió forjar las mejores amistades que conllevo hoy en día</w:t>
                       </w:r>
                       <w:r>
                         <w:rPr>
@@ -8980,19 +8868,7 @@
                           <w:sz w:val="20"/>
                           <w:szCs w:val="20"/>
                         </w:rPr>
-                        <w:t xml:space="preserve">                               </w:t>
-                      </w:r>
-                      <w:proofErr w:type="gramStart"/>
-                      <w:r>
-                        <w:rPr>
-                          <w:rFonts w:ascii="Bahnschrift SemiBold" w:hAnsi="Bahnschrift SemiBold" w:cs="Aller"/>
-                          <w:b/>
-                          <w:bCs/>
-                          <w:color w:val="0D0D0D"/>
-                          <w:sz w:val="20"/>
-                          <w:szCs w:val="20"/>
-                        </w:rPr>
-                        <w:t xml:space="preserve">   </w:t>
+                        <w:t xml:space="preserve">                                  </w:t>
                       </w:r>
                       <w:r>
                         <w:rPr>
@@ -9003,19 +8879,7 @@
                           <w:sz w:val="18"/>
                           <w:szCs w:val="18"/>
                         </w:rPr>
-                        <w:t>(</w:t>
-                      </w:r>
-                      <w:proofErr w:type="gramEnd"/>
-                      <w:r>
-                        <w:rPr>
-                          <w:rFonts w:ascii="Bahnschrift SemiBold Condensed" w:hAnsi="Bahnschrift SemiBold Condensed" w:cs="Aller"/>
-                          <w:b/>
-                          <w:bCs/>
-                          <w:color w:val="262626"/>
-                          <w:sz w:val="18"/>
-                          <w:szCs w:val="18"/>
-                        </w:rPr>
-                        <w:t>2012-2019</w:t>
+                        <w:t>(2012-2019</w:t>
                       </w:r>
                       <w:r>
                         <w:rPr>
@@ -9906,20 +9770,8 @@
                           <w:sz w:val="18"/>
                           <w:szCs w:val="18"/>
                         </w:rPr>
-                        <w:t xml:space="preserve"> como una actividad </w:t>
-                      </w:r>
-                      <w:proofErr w:type="spellStart"/>
-                      <w:r>
-                        <w:rPr>
-                          <w:rFonts w:cs="Calibri"/>
-                          <w:bCs/>
-                          <w:color w:val="262626"/>
-                          <w:sz w:val="18"/>
-                          <w:szCs w:val="18"/>
-                        </w:rPr>
-                        <w:t>distensora</w:t>
-                      </w:r>
-                      <w:proofErr w:type="spellEnd"/>
+                        <w:t xml:space="preserve"> como una actividad distensora</w:t>
+                      </w:r>
                       <w:r>
                         <w:rPr>
                           <w:rFonts w:cs="Calibri"/>
@@ -10473,51 +10325,7 @@
                           <w:sz w:val="18"/>
                           <w:szCs w:val="18"/>
                         </w:rPr>
-                        <w:t xml:space="preserve">Como a la mayoría de las personas de mi generación, pero aún más, me encantan los videojuegos y la música, también soy muy fanático de franquicias como </w:t>
-                      </w:r>
-                      <w:proofErr w:type="spellStart"/>
-                      <w:r>
-                        <w:rPr>
-                          <w:rFonts w:cs="Calibri"/>
-                          <w:bCs/>
-                          <w:color w:val="262626"/>
-                          <w:sz w:val="18"/>
-                          <w:szCs w:val="18"/>
-                        </w:rPr>
-                        <w:t>Star</w:t>
-                      </w:r>
-                      <w:proofErr w:type="spellEnd"/>
-                      <w:r>
-                        <w:rPr>
-                          <w:rFonts w:cs="Calibri"/>
-                          <w:bCs/>
-                          <w:color w:val="262626"/>
-                          <w:sz w:val="18"/>
-                          <w:szCs w:val="18"/>
-                        </w:rPr>
-                        <w:t xml:space="preserve"> </w:t>
-                      </w:r>
-                      <w:proofErr w:type="spellStart"/>
-                      <w:r>
-                        <w:rPr>
-                          <w:rFonts w:cs="Calibri"/>
-                          <w:bCs/>
-                          <w:color w:val="262626"/>
-                          <w:sz w:val="18"/>
-                          <w:szCs w:val="18"/>
-                        </w:rPr>
-                        <w:t>Wars</w:t>
-                      </w:r>
-                      <w:proofErr w:type="spellEnd"/>
-                      <w:r>
-                        <w:rPr>
-                          <w:rFonts w:cs="Calibri"/>
-                          <w:bCs/>
-                          <w:color w:val="262626"/>
-                          <w:sz w:val="18"/>
-                          <w:szCs w:val="18"/>
-                        </w:rPr>
-                        <w:t xml:space="preserve"> y me gusta mucho la animaci</w:t>
+                        <w:t>Como a la mayoría de las personas de mi generación, pero aún más, me encantan los videojuegos y la música, también soy muy fanático de franquicias como Star Wars y me gusta mucho la animaci</w:t>
                       </w:r>
                       <w:r>
                         <w:rPr>
@@ -11123,19 +10931,7 @@
                           <w:sz w:val="20"/>
                           <w:szCs w:val="20"/>
                         </w:rPr>
-                        <w:t>Diseños de Juegos AAA en 3D con Unreal Engine</w:t>
-                      </w:r>
-                      <w:proofErr w:type="gramStart"/>
-                      <w:r>
-                        <w:rPr>
-                          <w:rFonts w:ascii="Bahnschrift SemiBold" w:hAnsi="Bahnschrift SemiBold" w:cs="Aller"/>
-                          <w:b/>
-                          <w:bCs/>
-                          <w:color w:val="0D0D0D"/>
-                          <w:sz w:val="20"/>
-                          <w:szCs w:val="20"/>
-                        </w:rPr>
-                        <w:t xml:space="preserve">   </w:t>
+                        <w:t xml:space="preserve">Diseños de Juegos AAA en 3D con Unreal Engine   </w:t>
                       </w:r>
                       <w:r>
                         <w:rPr>
@@ -11146,19 +10942,7 @@
                           <w:sz w:val="18"/>
                           <w:szCs w:val="18"/>
                         </w:rPr>
-                        <w:t>(</w:t>
-                      </w:r>
-                      <w:proofErr w:type="gramEnd"/>
-                      <w:r>
-                        <w:rPr>
-                          <w:rFonts w:ascii="Bahnschrift SemiBold Condensed" w:hAnsi="Bahnschrift SemiBold Condensed" w:cs="Aller"/>
-                          <w:b/>
-                          <w:bCs/>
-                          <w:color w:val="262626"/>
-                          <w:sz w:val="18"/>
-                          <w:szCs w:val="18"/>
-                        </w:rPr>
-                        <w:t>2020</w:t>
+                        <w:t>(2020</w:t>
                       </w:r>
                       <w:r>
                         <w:rPr>
@@ -11660,19 +11444,7 @@
                           <w:sz w:val="20"/>
                           <w:szCs w:val="20"/>
                         </w:rPr>
-                        <w:t xml:space="preserve">Curso de Python Cooperativo                                  </w:t>
-                      </w:r>
-                      <w:proofErr w:type="gramStart"/>
-                      <w:r>
-                        <w:rPr>
-                          <w:rFonts w:ascii="Bahnschrift SemiBold" w:hAnsi="Bahnschrift SemiBold" w:cs="Aller"/>
-                          <w:b/>
-                          <w:bCs/>
-                          <w:color w:val="0D0D0D"/>
-                          <w:sz w:val="20"/>
-                          <w:szCs w:val="20"/>
-                        </w:rPr>
-                        <w:t xml:space="preserve">   </w:t>
+                        <w:t xml:space="preserve">Curso de Python Cooperativo                                     </w:t>
                       </w:r>
                       <w:r>
                         <w:rPr>
@@ -11683,19 +11455,7 @@
                           <w:sz w:val="18"/>
                           <w:szCs w:val="18"/>
                         </w:rPr>
-                        <w:t>(</w:t>
-                      </w:r>
-                      <w:proofErr w:type="gramEnd"/>
-                      <w:r>
-                        <w:rPr>
-                          <w:rFonts w:ascii="Bahnschrift SemiBold Condensed" w:hAnsi="Bahnschrift SemiBold Condensed" w:cs="Aller"/>
-                          <w:b/>
-                          <w:bCs/>
-                          <w:color w:val="262626"/>
-                          <w:sz w:val="18"/>
-                          <w:szCs w:val="18"/>
-                        </w:rPr>
-                        <w:t>2018-Actualidad</w:t>
+                        <w:t>(2018-Actualidad</w:t>
                       </w:r>
                       <w:r>
                         <w:rPr>
@@ -11982,7 +11742,6 @@
                         </w:rPr>
                         <w:t>3 y JS</w:t>
                       </w:r>
-                      <w:proofErr w:type="gramStart"/>
                       <w:r>
                         <w:rPr>
                           <w:rFonts w:ascii="Bahnschrift SemiBold" w:hAnsi="Bahnschrift SemiBold" w:cs="Aller"/>
@@ -12025,19 +11784,7 @@
                           <w:sz w:val="18"/>
                           <w:szCs w:val="18"/>
                         </w:rPr>
-                        <w:t>(</w:t>
-                      </w:r>
-                      <w:proofErr w:type="gramEnd"/>
-                      <w:r>
-                        <w:rPr>
-                          <w:rFonts w:ascii="Bahnschrift SemiBold Condensed" w:hAnsi="Bahnschrift SemiBold Condensed" w:cs="Aller"/>
-                          <w:b/>
-                          <w:bCs/>
-                          <w:color w:val="262626"/>
-                          <w:sz w:val="18"/>
-                          <w:szCs w:val="18"/>
-                        </w:rPr>
-                        <w:t>2018</w:t>
+                        <w:t>(2018</w:t>
                       </w:r>
                       <w:r>
                         <w:rPr>
@@ -12267,9 +12014,8 @@
                           <w:sz w:val="20"/>
                           <w:szCs w:val="20"/>
                         </w:rPr>
-                        <w:t xml:space="preserve">    </w:t>
-                      </w:r>
-                      <w:proofErr w:type="gramStart"/>
+                        <w:t xml:space="preserve">      </w:t>
+                      </w:r>
                       <w:r>
                         <w:rPr>
                           <w:rFonts w:ascii="Bahnschrift SemiBold" w:hAnsi="Bahnschrift SemiBold" w:cs="Aller"/>
@@ -12279,17 +12025,6 @@
                           <w:sz w:val="20"/>
                           <w:szCs w:val="20"/>
                         </w:rPr>
-                        <w:t xml:space="preserve">  </w:t>
-                      </w:r>
-                      <w:r>
-                        <w:rPr>
-                          <w:rFonts w:ascii="Bahnschrift SemiBold" w:hAnsi="Bahnschrift SemiBold" w:cs="Aller"/>
-                          <w:b/>
-                          <w:bCs/>
-                          <w:color w:val="0D0D0D"/>
-                          <w:sz w:val="20"/>
-                          <w:szCs w:val="20"/>
-                        </w:rPr>
                         <w:t xml:space="preserve"> </w:t>
                       </w:r>
                       <w:r>
@@ -12301,19 +12036,7 @@
                           <w:sz w:val="18"/>
                           <w:szCs w:val="18"/>
                         </w:rPr>
-                        <w:t>(</w:t>
-                      </w:r>
-                      <w:proofErr w:type="gramEnd"/>
-                      <w:r>
-                        <w:rPr>
-                          <w:rFonts w:ascii="Bahnschrift SemiBold Condensed" w:hAnsi="Bahnschrift SemiBold Condensed" w:cs="Aller"/>
-                          <w:b/>
-                          <w:bCs/>
-                          <w:color w:val="262626"/>
-                          <w:sz w:val="18"/>
-                          <w:szCs w:val="18"/>
-                        </w:rPr>
-                        <w:t>2020-2020</w:t>
+                        <w:t>(2020-2020</w:t>
                       </w:r>
                       <w:r>
                         <w:rPr>
@@ -12565,19 +12288,7 @@
                           <w:sz w:val="20"/>
                           <w:szCs w:val="20"/>
                         </w:rPr>
-                        <w:t xml:space="preserve">         </w:t>
-                      </w:r>
-                      <w:proofErr w:type="gramStart"/>
-                      <w:r>
-                        <w:rPr>
-                          <w:rFonts w:ascii="Bahnschrift SemiBold" w:hAnsi="Bahnschrift SemiBold" w:cs="Aller"/>
-                          <w:b/>
-                          <w:bCs/>
-                          <w:color w:val="0D0D0D"/>
-                          <w:sz w:val="20"/>
-                          <w:szCs w:val="20"/>
-                        </w:rPr>
-                        <w:t xml:space="preserve">   </w:t>
+                        <w:t xml:space="preserve">            </w:t>
                       </w:r>
                       <w:r>
                         <w:rPr>
@@ -12588,19 +12299,7 @@
                           <w:sz w:val="18"/>
                           <w:szCs w:val="18"/>
                         </w:rPr>
-                        <w:t>(</w:t>
-                      </w:r>
-                      <w:proofErr w:type="gramEnd"/>
-                      <w:r>
-                        <w:rPr>
-                          <w:rFonts w:ascii="Bahnschrift SemiBold Condensed" w:hAnsi="Bahnschrift SemiBold Condensed" w:cs="Aller"/>
-                          <w:b/>
-                          <w:bCs/>
-                          <w:color w:val="262626"/>
-                          <w:sz w:val="18"/>
-                          <w:szCs w:val="18"/>
-                        </w:rPr>
-                        <w:t>2020-Actualidad</w:t>
+                        <w:t>(2020-Actualidad</w:t>
                       </w:r>
                       <w:r>
                         <w:rPr>
@@ -14123,29 +13822,7 @@
                           <w:sz w:val="18"/>
                           <w:szCs w:val="18"/>
                         </w:rPr>
-                        <w:t xml:space="preserve">Plataforma: Cisco </w:t>
-                      </w:r>
-                      <w:proofErr w:type="spellStart"/>
-                      <w:r>
-                        <w:rPr>
-                          <w:rFonts w:cs="Calibri"/>
-                          <w:bCs/>
-                          <w:color w:val="262626"/>
-                          <w:sz w:val="18"/>
-                          <w:szCs w:val="18"/>
-                        </w:rPr>
-                        <w:t>Academy</w:t>
-                      </w:r>
-                      <w:proofErr w:type="spellEnd"/>
-                      <w:r>
-                        <w:rPr>
-                          <w:rFonts w:cs="Calibri"/>
-                          <w:bCs/>
-                          <w:color w:val="262626"/>
-                          <w:sz w:val="18"/>
-                          <w:szCs w:val="18"/>
-                        </w:rPr>
-                        <w:t>,</w:t>
+                        <w:t>Plataforma: Cisco Academy,</w:t>
                       </w:r>
                       <w:r>
                         <w:rPr>
@@ -14450,51 +14127,7 @@
                           <w:sz w:val="18"/>
                           <w:szCs w:val="18"/>
                         </w:rPr>
-                        <w:t>Me interesa mucho el maquetado web como así también las operaciones que corren fuera de la vista del usuario, es decir, el Full-</w:t>
-                      </w:r>
-                      <w:proofErr w:type="spellStart"/>
-                      <w:r>
-                        <w:rPr>
-                          <w:rFonts w:cs="Calibri"/>
-                          <w:bCs/>
-                          <w:color w:val="262626"/>
-                          <w:sz w:val="18"/>
-                          <w:szCs w:val="18"/>
-                        </w:rPr>
-                        <w:t>Stack</w:t>
-                      </w:r>
-                      <w:proofErr w:type="spellEnd"/>
-                      <w:r>
-                        <w:rPr>
-                          <w:rFonts w:cs="Calibri"/>
-                          <w:bCs/>
-                          <w:color w:val="262626"/>
-                          <w:sz w:val="18"/>
-                          <w:szCs w:val="18"/>
-                        </w:rPr>
-                        <w:t>. Por esto mismo comencé con lo básico de Front-</w:t>
-                      </w:r>
-                      <w:proofErr w:type="spellStart"/>
-                      <w:r>
-                        <w:rPr>
-                          <w:rFonts w:cs="Calibri"/>
-                          <w:bCs/>
-                          <w:color w:val="262626"/>
-                          <w:sz w:val="18"/>
-                          <w:szCs w:val="18"/>
-                        </w:rPr>
-                        <w:t>End</w:t>
-                      </w:r>
-                      <w:proofErr w:type="spellEnd"/>
-                      <w:r>
-                        <w:rPr>
-                          <w:rFonts w:cs="Calibri"/>
-                          <w:bCs/>
-                          <w:color w:val="262626"/>
-                          <w:sz w:val="18"/>
-                          <w:szCs w:val="18"/>
-                        </w:rPr>
-                        <w:t xml:space="preserve"> desde varias plataformas y cursos, y bastante de investigación personal.</w:t>
+                        <w:t>Me interesa mucho el maquetado web como así también las operaciones que corren fuera de la vista del usuario, es decir, el Full-Stack. Por esto mismo comencé con lo básico de Front-End desde varias plataformas y cursos, y bastante de investigación personal.</w:t>
                       </w:r>
                     </w:p>
                     <w:p>
@@ -14517,29 +14150,7 @@
                           <w:sz w:val="18"/>
                           <w:szCs w:val="18"/>
                         </w:rPr>
-                        <w:t xml:space="preserve">Plataforma: YouTube, Kiko Palomares </w:t>
-                      </w:r>
-                      <w:proofErr w:type="spellStart"/>
-                      <w:r>
-                        <w:rPr>
-                          <w:rFonts w:cs="Calibri"/>
-                          <w:bCs/>
-                          <w:color w:val="262626"/>
-                          <w:sz w:val="18"/>
-                          <w:szCs w:val="18"/>
-                        </w:rPr>
-                        <w:t>Academy</w:t>
-                      </w:r>
-                      <w:proofErr w:type="spellEnd"/>
-                      <w:r>
-                        <w:rPr>
-                          <w:rFonts w:cs="Calibri"/>
-                          <w:bCs/>
-                          <w:color w:val="262626"/>
-                          <w:sz w:val="18"/>
-                          <w:szCs w:val="18"/>
-                        </w:rPr>
-                        <w:t>, W3School.</w:t>
+                        <w:t>Plataforma: YouTube, Kiko Palomares Academy, W3School.</w:t>
                       </w:r>
                     </w:p>
                   </w:txbxContent>
@@ -15251,18 +14862,7 @@
                                 <w:sz w:val="20"/>
                                 <w:szCs w:val="20"/>
                               </w:rPr>
-                              <w:t>Varios Proyectos con Arduino</w:t>
-                            </w:r>
-                            <w:r>
-                              <w:rPr>
-                                <w:rFonts w:ascii="Bahnschrift SemiBold" w:hAnsi="Bahnschrift SemiBold" w:cs="Aller"/>
-                                <w:b/>
-                                <w:bCs/>
-                                <w:color w:val="0D0D0D"/>
-                                <w:sz w:val="20"/>
-                                <w:szCs w:val="20"/>
-                              </w:rPr>
-                              <w:t xml:space="preserve"> </w:t>
+                              <w:t xml:space="preserve">Varios Proyectos con Arduino </w:t>
                             </w:r>
                           </w:p>
                         </w:txbxContent>
@@ -15301,18 +14901,7 @@
                           <w:sz w:val="20"/>
                           <w:szCs w:val="20"/>
                         </w:rPr>
-                        <w:t>Varios Proyectos con Arduino</w:t>
-                      </w:r>
-                      <w:r>
-                        <w:rPr>
-                          <w:rFonts w:ascii="Bahnschrift SemiBold" w:hAnsi="Bahnschrift SemiBold" w:cs="Aller"/>
-                          <w:b/>
-                          <w:bCs/>
-                          <w:color w:val="0D0D0D"/>
-                          <w:sz w:val="20"/>
-                          <w:szCs w:val="20"/>
-                        </w:rPr>
-                        <w:t xml:space="preserve"> </w:t>
+                        <w:t xml:space="preserve">Varios Proyectos con Arduino </w:t>
                       </w:r>
                     </w:p>
                   </w:txbxContent>
@@ -16096,8 +15685,9 @@
                                 <w:sz w:val="19"/>
                                 <w:szCs w:val="19"/>
                               </w:rPr>
-                              <w:t>a mi colegio secundario</w:t>
-                            </w:r>
+                              <w:t xml:space="preserve">a mi colegio secundario, con explicaciones teóricas y prácticas del uso de </w:t>
+                            </w:r>
+                            <w:proofErr w:type="spellStart"/>
                             <w:r>
                               <w:rPr>
                                 <w:rFonts w:cs="Calibri"/>
@@ -16106,9 +15696,9 @@
                                 <w:sz w:val="19"/>
                                 <w:szCs w:val="19"/>
                               </w:rPr>
-                              <w:t xml:space="preserve">, con explicaciones teóricas y prácticas del uso de </w:t>
-                            </w:r>
-                            <w:proofErr w:type="spellStart"/>
+                              <w:t>PLCs</w:t>
+                            </w:r>
+                            <w:proofErr w:type="spellEnd"/>
                             <w:r>
                               <w:rPr>
                                 <w:rFonts w:cs="Calibri"/>
@@ -16117,9 +15707,9 @@
                                 <w:sz w:val="19"/>
                                 <w:szCs w:val="19"/>
                               </w:rPr>
-                              <w:t>PLCs</w:t>
-                            </w:r>
-                            <w:proofErr w:type="spellEnd"/>
+                              <w:t xml:space="preserve">, Mi equipo y yo fuimos invitados a visitar las oficinas de la empresa Phoenix </w:t>
+                            </w:r>
+                            <w:proofErr w:type="spellStart"/>
                             <w:r>
                               <w:rPr>
                                 <w:rFonts w:cs="Calibri"/>
@@ -16128,8 +15718,9 @@
                                 <w:sz w:val="19"/>
                                 <w:szCs w:val="19"/>
                               </w:rPr>
-                              <w:t>, Mi equipo y yo fuimos invitados a visitar las oficinas de la empresa Phoenix Contact</w:t>
-                            </w:r>
+                              <w:t>Contact</w:t>
+                            </w:r>
+                            <w:proofErr w:type="spellEnd"/>
                             <w:r>
                               <w:rPr>
                                 <w:rFonts w:cs="Calibri"/>
@@ -16225,7 +15816,7 @@
                           <w:sz w:val="19"/>
                           <w:szCs w:val="19"/>
                         </w:rPr>
-                        <w:t>a mi colegio secundario</w:t>
+                        <w:t>a mi colegio secundario, con explicaciones teóricas y prácticas del uso de PLCs, Mi equipo y yo fuimos invitados a visitar las oficinas de la empresa Phoenix Contact</w:t>
                       </w:r>
                       <w:r>
                         <w:rPr>
@@ -16235,61 +15826,7 @@
                           <w:sz w:val="19"/>
                           <w:szCs w:val="19"/>
                         </w:rPr>
-                        <w:t xml:space="preserve">, con explicaciones teóricas y prácticas del uso de </w:t>
-                      </w:r>
-                      <w:proofErr w:type="spellStart"/>
-                      <w:r>
-                        <w:rPr>
-                          <w:rFonts w:cs="Calibri"/>
-                          <w:bCs/>
-                          <w:color w:val="262626"/>
-                          <w:sz w:val="19"/>
-                          <w:szCs w:val="19"/>
-                        </w:rPr>
-                        <w:t>PLCs</w:t>
-                      </w:r>
-                      <w:proofErr w:type="spellEnd"/>
-                      <w:r>
-                        <w:rPr>
-                          <w:rFonts w:cs="Calibri"/>
-                          <w:bCs/>
-                          <w:color w:val="262626"/>
-                          <w:sz w:val="19"/>
-                          <w:szCs w:val="19"/>
-                        </w:rPr>
-                        <w:t>, Mi equipo y yo fuimos invitados a visitar las oficinas de la empresa Phoenix Contact</w:t>
-                      </w:r>
-                      <w:r>
-                        <w:rPr>
-                          <w:rFonts w:cs="Calibri"/>
-                          <w:bCs/>
-                          <w:color w:val="262626"/>
-                          <w:sz w:val="19"/>
-                          <w:szCs w:val="19"/>
-                        </w:rPr>
-                        <w:t xml:space="preserve"> donde varios equipos de diferentes escuelas atravesamos una especie de competencia de automatización con </w:t>
-                      </w:r>
-                      <w:proofErr w:type="spellStart"/>
-                      <w:r>
-                        <w:rPr>
-                          <w:rFonts w:cs="Calibri"/>
-                          <w:bCs/>
-                          <w:color w:val="262626"/>
-                          <w:sz w:val="19"/>
-                          <w:szCs w:val="19"/>
-                        </w:rPr>
-                        <w:t>PLCs</w:t>
-                      </w:r>
-                      <w:proofErr w:type="spellEnd"/>
-                      <w:r>
-                        <w:rPr>
-                          <w:rFonts w:cs="Calibri"/>
-                          <w:bCs/>
-                          <w:color w:val="262626"/>
-                          <w:sz w:val="19"/>
-                          <w:szCs w:val="19"/>
-                        </w:rPr>
-                        <w:t>, la cual estoy orgulloso de decir que mi equipo fue el primero en completar.</w:t>
+                        <w:t xml:space="preserve"> donde varios equipos de diferentes escuelas atravesamos una especie de competencia de automatización con PLCs, la cual estoy orgulloso de decir que mi equipo fue el primero en completar.</w:t>
                       </w:r>
                     </w:p>
                   </w:txbxContent>
@@ -16384,8 +15921,21 @@
                                 <w:sz w:val="20"/>
                                 <w:szCs w:val="20"/>
                               </w:rPr>
-                              <w:t>de la mano de la empresa Phoenix Contact</w:t>
-                            </w:r>
+                              <w:t xml:space="preserve">de la mano de la empresa Phoenix </w:t>
+                            </w:r>
+                            <w:proofErr w:type="spellStart"/>
+                            <w:r>
+                              <w:rPr>
+                                <w:rFonts w:ascii="Bahnschrift SemiBold" w:hAnsi="Bahnschrift SemiBold" w:cs="Aller"/>
+                                <w:b/>
+                                <w:bCs/>
+                                <w:color w:val="0D0D0D"/>
+                                <w:sz w:val="20"/>
+                                <w:szCs w:val="20"/>
+                              </w:rPr>
+                              <w:t>Contact</w:t>
+                            </w:r>
+                            <w:proofErr w:type="spellEnd"/>
                           </w:p>
                         </w:txbxContent>
                       </wps:txbx>
@@ -16617,7 +16167,29 @@
                                 <w:sz w:val="19"/>
                                 <w:szCs w:val="19"/>
                               </w:rPr>
-                              <w:t xml:space="preserve"> como consejero para proyectos de otros, utilice la plataforma de desarrollo Arduino múltiples veces, desde proyectos de robótica hasta aplicaciones mas cotidianas como censado y automatizado de una </w:t>
+                              <w:t xml:space="preserve"> como consejero para proyectos de otros, utilice la plataforma de desarrollo Arduino múltiples veces, desde proyectos de robótica hasta aplicaciones </w:t>
+                            </w:r>
+                            <w:proofErr w:type="spellStart"/>
+                            <w:r>
+                              <w:rPr>
+                                <w:rFonts w:cs="Calibri"/>
+                                <w:bCs/>
+                                <w:color w:val="262626"/>
+                                <w:sz w:val="19"/>
+                                <w:szCs w:val="19"/>
+                              </w:rPr>
+                              <w:t>mas</w:t>
+                            </w:r>
+                            <w:proofErr w:type="spellEnd"/>
+                            <w:r>
+                              <w:rPr>
+                                <w:rFonts w:cs="Calibri"/>
+                                <w:bCs/>
+                                <w:color w:val="262626"/>
+                                <w:sz w:val="19"/>
+                                <w:szCs w:val="19"/>
+                              </w:rPr>
+                              <w:t xml:space="preserve"> cotidianas como censado y automatizado de una </w:t>
                             </w:r>
                             <w:r>
                               <w:rPr>
@@ -16903,7 +16475,51 @@
                                 <w:sz w:val="19"/>
                                 <w:szCs w:val="19"/>
                               </w:rPr>
-                              <w:t>Debido a la pandemia todos nos encontramos en el dilema de la virtualidad, el cual puedo asegurar, no me fue difícil de superar gracias a mi manejo de la tecnología y mi capacidad de adaptarme al uso de nuevos softwares, tanto de comunicación (Google Meet, Zoom), como de trabajo (Slack, GitHub)</w:t>
+                              <w:t xml:space="preserve">Debido a la pandemia todos nos encontramos en el dilema de la virtualidad, el cual puedo asegurar, no me fue difícil de superar gracias a mi manejo de la tecnología y mi capacidad de adaptarme al uso de nuevos softwares, tanto de comunicación (Google </w:t>
+                            </w:r>
+                            <w:proofErr w:type="spellStart"/>
+                            <w:r>
+                              <w:rPr>
+                                <w:rFonts w:cs="Calibri"/>
+                                <w:bCs/>
+                                <w:color w:val="262626"/>
+                                <w:sz w:val="19"/>
+                                <w:szCs w:val="19"/>
+                              </w:rPr>
+                              <w:t>Meet</w:t>
+                            </w:r>
+                            <w:proofErr w:type="spellEnd"/>
+                            <w:r>
+                              <w:rPr>
+                                <w:rFonts w:cs="Calibri"/>
+                                <w:bCs/>
+                                <w:color w:val="262626"/>
+                                <w:sz w:val="19"/>
+                                <w:szCs w:val="19"/>
+                              </w:rPr>
+                              <w:t>, Zoom), como de trabajo (</w:t>
+                            </w:r>
+                            <w:proofErr w:type="spellStart"/>
+                            <w:r>
+                              <w:rPr>
+                                <w:rFonts w:cs="Calibri"/>
+                                <w:bCs/>
+                                <w:color w:val="262626"/>
+                                <w:sz w:val="19"/>
+                                <w:szCs w:val="19"/>
+                              </w:rPr>
+                              <w:t>Slack</w:t>
+                            </w:r>
+                            <w:proofErr w:type="spellEnd"/>
+                            <w:r>
+                              <w:rPr>
+                                <w:rFonts w:cs="Calibri"/>
+                                <w:bCs/>
+                                <w:color w:val="262626"/>
+                                <w:sz w:val="19"/>
+                                <w:szCs w:val="19"/>
+                              </w:rPr>
+                              <w:t>, GitHub)</w:t>
                             </w:r>
                           </w:p>
                         </w:txbxContent>
@@ -17456,6 +17072,7 @@
     <w:lsdException w:name="HTML Sample" w:semiHidden="1" w:unhideWhenUsed="1"/>
     <w:lsdException w:name="HTML Typewriter" w:semiHidden="1" w:unhideWhenUsed="1"/>
     <w:lsdException w:name="HTML Variable" w:semiHidden="1" w:unhideWhenUsed="1"/>
+    <w:lsdException w:name="Normal Table" w:semiHidden="1" w:unhideWhenUsed="1"/>
     <w:lsdException w:name="annotation subject" w:semiHidden="1" w:unhideWhenUsed="1"/>
     <w:lsdException w:name="No List" w:semiHidden="1" w:unhideWhenUsed="1"/>
     <w:lsdException w:name="Outline List 1" w:semiHidden="1" w:unhideWhenUsed="1"/>
@@ -17498,8 +17115,11 @@
     <w:lsdException w:name="Table Contemporary" w:semiHidden="1" w:unhideWhenUsed="1"/>
     <w:lsdException w:name="Table Elegant" w:semiHidden="1" w:unhideWhenUsed="1"/>
     <w:lsdException w:name="Table Professional" w:semiHidden="1" w:unhideWhenUsed="1"/>
+    <w:lsdException w:name="Table Subtle 1" w:semiHidden="1" w:unhideWhenUsed="1"/>
     <w:lsdException w:name="Table Subtle 2" w:semiHidden="1" w:unhideWhenUsed="1"/>
     <w:lsdException w:name="Table Web 1" w:semiHidden="1" w:unhideWhenUsed="1"/>
+    <w:lsdException w:name="Table Web 2" w:semiHidden="1" w:unhideWhenUsed="1"/>
+    <w:lsdException w:name="Table Web 3" w:semiHidden="1" w:unhideWhenUsed="1"/>
     <w:lsdException w:name="Balloon Text" w:semiHidden="1" w:unhideWhenUsed="1"/>
     <w:lsdException w:name="Table Grid" w:uiPriority="59"/>
     <w:lsdException w:name="Table Theme" w:semiHidden="1" w:unhideWhenUsed="1"/>

</xml_diff>